<commit_message>
Section 4.2 some work
</commit_message>
<xml_diff>
--- a/IJFMR 112023.docx
+++ b/IJFMR 112023.docx
@@ -134,13 +134,7 @@
         <w:rPr>
           <w:lang w:val="en-US"/>
         </w:rPr>
-        <w:t>.</w:t>
-      </w:r>
-      <w:r>
-        <w:rPr>
-          <w:lang w:val="en-US"/>
-        </w:rPr>
-        <w:t xml:space="preserve"> </w:t>
+        <w:t xml:space="preserve">. </w:t>
       </w:r>
       <w:r>
         <w:t xml:space="preserve">Our findings  are in line with </w:t>
@@ -170,13 +164,7 @@
         <w:rPr>
           <w:lang w:val="en-US"/>
         </w:rPr>
-        <w:t>)</w:t>
-      </w:r>
-      <w:r>
-        <w:rPr>
-          <w:lang w:val="en-US"/>
-        </w:rPr>
-        <w:t xml:space="preserve">, </w:t>
+        <w:t xml:space="preserve">), </w:t>
       </w:r>
       <w:proofErr w:type="spellStart"/>
       <w:r>
@@ -242,8 +230,6 @@
         </w:rPr>
         <w:t>access to the insolvency platform. We report that financial creditors’ have reduced their dependence on the statutory bankruptcy platform whereas operational creditors have increased their reliance. As a consequence, the amounts of admitted claims in litigation show a strong positive skew.</w:t>
       </w:r>
-      <w:bookmarkStart w:id="0" w:name="_GoBack"/>
-      <w:bookmarkEnd w:id="0"/>
     </w:p>
     <w:p/>
     <w:p>
@@ -2028,7 +2014,10 @@
         <w:pStyle w:val="Heading2"/>
       </w:pPr>
       <w:r>
-        <w:t>4. Some stylized facts</w:t>
+        <w:t>4. Some stylized fact</w:t>
+      </w:r>
+      <w:r>
+        <w:t>s</w:t>
       </w:r>
     </w:p>
     <w:p>
@@ -2254,19 +2243,7 @@
         <w:rPr>
           <w:lang w:val="en-US"/>
         </w:rPr>
-        <w:t xml:space="preserve">) </w:t>
-      </w:r>
-      <w:r>
-        <w:rPr>
-          <w:lang w:val="en-US"/>
-        </w:rPr>
-        <w:t xml:space="preserve">of </w:t>
-      </w:r>
-      <w:r>
-        <w:rPr>
-          <w:lang w:val="en-US"/>
-        </w:rPr>
-        <w:t xml:space="preserve">access </w:t>
+        <w:t xml:space="preserve">) access </w:t>
       </w:r>
       <w:r>
         <w:rPr>
@@ -2278,13 +2255,43 @@
         <w:rPr>
           <w:lang w:val="en-US"/>
         </w:rPr>
-        <w:t xml:space="preserve"> by initiator of insolvency proceedings and (ii) </w:t>
-      </w:r>
-      <w:r>
-        <w:rPr>
-          <w:lang w:val="en-US"/>
-        </w:rPr>
-        <w:t>of market participation in the insolvency proceedings</w:t>
+        <w:t xml:space="preserve"> as a measure of ease of access to the </w:t>
+      </w:r>
+      <w:r>
+        <w:rPr>
+          <w:lang w:val="en-US"/>
+        </w:rPr>
+        <w:t xml:space="preserve">initiator of insolvency proceedings and (ii) </w:t>
+      </w:r>
+      <w:r>
+        <w:rPr>
+          <w:lang w:val="en-US"/>
+        </w:rPr>
+        <w:t xml:space="preserve">market participation </w:t>
+      </w:r>
+      <w:r>
+        <w:rPr>
+          <w:lang w:val="en-US"/>
+        </w:rPr>
+        <w:t xml:space="preserve">efficiency as a measure of market participation </w:t>
+      </w:r>
+      <w:r>
+        <w:rPr>
+          <w:lang w:val="en-US"/>
+        </w:rPr>
+        <w:t xml:space="preserve">in the </w:t>
+      </w:r>
+      <w:r>
+        <w:rPr>
+          <w:lang w:val="en-US"/>
+        </w:rPr>
+        <w:t xml:space="preserve">bankruptcy liquidation </w:t>
+      </w:r>
+      <w:r>
+        <w:rPr>
+          <w:lang w:val="en-US"/>
+        </w:rPr>
+        <w:t>proceedings</w:t>
       </w:r>
       <w:r>
         <w:rPr>
@@ -2292,6 +2299,64 @@
         </w:rPr>
         <w:t>.</w:t>
       </w:r>
+      <w:r>
+        <w:rPr>
+          <w:lang w:val="en-US"/>
+        </w:rPr>
+        <w:t xml:space="preserve"> </w:t>
+      </w:r>
+      <w:r>
+        <w:rPr>
+          <w:highlight w:val="cyan"/>
+          <w:lang w:val="en-US"/>
+        </w:rPr>
+        <w:t>The theoretical rationale here is that</w:t>
+      </w:r>
+      <w:r>
+        <w:rPr>
+          <w:highlight w:val="cyan"/>
+          <w:lang w:val="en-US"/>
+        </w:rPr>
+        <w:t xml:space="preserve"> greater market participation in the bankruptcy liquidation process would lead to higher competitive </w:t>
+      </w:r>
+      <w:proofErr w:type="spellStart"/>
+      <w:r>
+        <w:rPr>
+          <w:highlight w:val="cyan"/>
+          <w:lang w:val="en-US"/>
+        </w:rPr>
+        <w:t>rigour</w:t>
+      </w:r>
+      <w:proofErr w:type="spellEnd"/>
+      <w:r>
+        <w:rPr>
+          <w:highlight w:val="cyan"/>
+          <w:lang w:val="en-US"/>
+        </w:rPr>
+        <w:t xml:space="preserve"> and lead to better price discovery for the bankrupt firm’s </w:t>
+      </w:r>
+      <w:proofErr w:type="spellStart"/>
+      <w:r>
+        <w:rPr>
+          <w:highlight w:val="cyan"/>
+          <w:lang w:val="en-US"/>
+        </w:rPr>
+        <w:t>asets</w:t>
+      </w:r>
+      <w:proofErr w:type="spellEnd"/>
+      <w:r>
+        <w:rPr>
+          <w:highlight w:val="cyan"/>
+          <w:lang w:val="en-US"/>
+        </w:rPr>
+        <w:t xml:space="preserve">. </w:t>
+      </w:r>
+      <w:r>
+        <w:rPr>
+          <w:lang w:val="en-US"/>
+        </w:rPr>
+        <w:t xml:space="preserve"> </w:t>
+      </w:r>
     </w:p>
     <w:p>
       <w:pPr>
@@ -2312,7 +2377,19 @@
         <w:rPr>
           <w:lang w:val="en-US"/>
         </w:rPr>
-        <w:t xml:space="preserve">In what follows, we investigate three metrics on data over </w:t>
+        <w:t xml:space="preserve">In what follows, we investigate </w:t>
+      </w:r>
+      <w:r>
+        <w:rPr>
+          <w:lang w:val="en-US"/>
+        </w:rPr>
+        <w:t>five</w:t>
+      </w:r>
+      <w:r>
+        <w:rPr>
+          <w:lang w:val="en-US"/>
+        </w:rPr>
+        <w:t xml:space="preserve"> metrics on data over </w:t>
       </w:r>
       <w:r>
         <w:rPr>
@@ -4219,173 +4296,153 @@
         <w:adjustRightInd w:val="0"/>
         <w:jc w:val="left"/>
         <w:rPr>
+          <w:rFonts w:ascii="Times New Roman" w:hAnsi="Times New Roman" w:cs="Times New Roman"/>
+          <w:i/>
+          <w:iCs/>
+          <w:sz w:val="22"/>
+          <w:szCs w:val="22"/>
+          <w:lang w:val="en-US"/>
+        </w:rPr>
+      </w:pPr>
+      <w:r>
+        <w:rPr>
+          <w:lang w:val="en-US"/>
+        </w:rPr>
+        <w:t xml:space="preserve">In what follows, we </w:t>
+      </w:r>
+      <w:r>
+        <w:rPr>
           <w:color w:val="000000"/>
           <w:lang w:val="en-US"/>
         </w:rPr>
-      </w:pPr>
-      <w:r>
-        <w:rPr>
-          <w:lang w:val="en-US"/>
-        </w:rPr>
-        <w:t xml:space="preserve">In what follows, we </w:t>
-      </w:r>
+        <w:t xml:space="preserve">advance the findings of </w:t>
+      </w:r>
+      <w:proofErr w:type="spellStart"/>
       <w:r>
         <w:rPr>
           <w:color w:val="000000"/>
           <w:lang w:val="en-US"/>
         </w:rPr>
-        <w:t xml:space="preserve">advance the findings of </w:t>
+        <w:t>Djankov</w:t>
+      </w:r>
+      <w:proofErr w:type="spellEnd"/>
+      <w:r>
+        <w:rPr>
+          <w:color w:val="000000"/>
+          <w:lang w:val="en-US"/>
+        </w:rPr>
+        <w:t xml:space="preserve"> et al. (</w:t>
+      </w:r>
+      <w:r>
+        <w:rPr>
+          <w:color w:val="0000FF"/>
+          <w:lang w:val="en-US"/>
+        </w:rPr>
+        <w:t>2008</w:t>
+      </w:r>
+      <w:r>
+        <w:rPr>
+          <w:color w:val="000000"/>
+          <w:lang w:val="en-US"/>
+        </w:rPr>
+        <w:t xml:space="preserve">) </w:t>
+      </w:r>
+      <w:r>
+        <w:rPr>
+          <w:color w:val="000000"/>
+          <w:lang w:val="en-US"/>
+        </w:rPr>
+        <w:t xml:space="preserve">who report the </w:t>
+      </w:r>
+      <w:r>
+        <w:rPr>
+          <w:color w:val="000000"/>
+          <w:lang w:val="en-US"/>
+        </w:rPr>
+        <w:t>actual long term average of the duration of proceedings in Poland</w:t>
+      </w:r>
+      <w:r>
+        <w:rPr>
+          <w:color w:val="000000"/>
+          <w:lang w:val="en-US"/>
+        </w:rPr>
+        <w:t xml:space="preserve"> </w:t>
+      </w:r>
+      <w:r>
+        <w:rPr>
+          <w:color w:val="000000"/>
+          <w:lang w:val="en-US"/>
+        </w:rPr>
+        <w:t>at</w:t>
+      </w:r>
+      <w:r>
+        <w:rPr>
+          <w:color w:val="000000"/>
+          <w:lang w:val="en-US"/>
+        </w:rPr>
+        <w:t xml:space="preserve"> 854 days</w:t>
+      </w:r>
+      <w:r>
+        <w:rPr>
+          <w:color w:val="000000"/>
+          <w:lang w:val="en-US"/>
+        </w:rPr>
+        <w:t xml:space="preserve"> and </w:t>
+      </w:r>
+      <w:r>
+        <w:rPr>
+          <w:color w:val="000000"/>
+          <w:lang w:val="en-US"/>
+        </w:rPr>
+        <w:t xml:space="preserve"> of </w:t>
+      </w:r>
+      <w:r>
+        <w:rPr>
+          <w:lang w:val="en-US"/>
+        </w:rPr>
+        <w:t>Camacho-</w:t>
       </w:r>
       <w:proofErr w:type="spellStart"/>
       <w:r>
         <w:rPr>
+          <w:lang w:val="en-US"/>
+        </w:rPr>
+        <w:t>Miñano</w:t>
+      </w:r>
+      <w:proofErr w:type="spellEnd"/>
+      <w:r>
+        <w:rPr>
+          <w:lang w:val="en-US"/>
+        </w:rPr>
+        <w:t xml:space="preserve"> </w:t>
+      </w:r>
+      <w:r>
+        <w:rPr>
+          <w:i/>
+          <w:lang w:val="en-US"/>
+        </w:rPr>
+        <w:t xml:space="preserve"> et al</w:t>
+      </w:r>
+      <w:r>
+        <w:rPr>
+          <w:lang w:val="en-US"/>
+        </w:rPr>
+        <w:t xml:space="preserve"> </w:t>
+      </w:r>
+      <w:bookmarkStart w:id="0" w:name="_GoBack"/>
+      <w:bookmarkEnd w:id="0"/>
+      <w:r>
+        <w:rPr>
           <w:color w:val="000000"/>
           <w:lang w:val="en-US"/>
         </w:rPr>
-        <w:t>Djankov</w:t>
-      </w:r>
-      <w:proofErr w:type="spellEnd"/>
-      <w:r>
-        <w:rPr>
-          <w:color w:val="000000"/>
-          <w:lang w:val="en-US"/>
-        </w:rPr>
-        <w:t xml:space="preserve"> et al. (</w:t>
-      </w:r>
-      <w:r>
-        <w:rPr>
-          <w:color w:val="0000FF"/>
-          <w:lang w:val="en-US"/>
-        </w:rPr>
-        <w:t>2008</w:t>
-      </w:r>
-      <w:r>
-        <w:rPr>
-          <w:color w:val="000000"/>
-          <w:lang w:val="en-US"/>
-        </w:rPr>
-        <w:t xml:space="preserve">) </w:t>
-      </w:r>
-      <w:r>
-        <w:rPr>
-          <w:color w:val="000000"/>
-          <w:lang w:val="en-US"/>
-        </w:rPr>
-        <w:t xml:space="preserve">who report the </w:t>
-      </w:r>
-      <w:r>
-        <w:rPr>
-          <w:color w:val="000000"/>
-          <w:lang w:val="en-US"/>
-        </w:rPr>
-        <w:t>actual long term average of the duration of proceedings in Poland</w:t>
-      </w:r>
-      <w:r>
-        <w:rPr>
-          <w:color w:val="000000"/>
-          <w:lang w:val="en-US"/>
-        </w:rPr>
-        <w:t xml:space="preserve"> </w:t>
-      </w:r>
-      <w:r>
-        <w:rPr>
-          <w:color w:val="000000"/>
-          <w:lang w:val="en-US"/>
-        </w:rPr>
-        <w:t>at</w:t>
-      </w:r>
-      <w:r>
-        <w:rPr>
-          <w:color w:val="000000"/>
-          <w:lang w:val="en-US"/>
-        </w:rPr>
-        <w:t xml:space="preserve"> 854 days</w:t>
-      </w:r>
-      <w:r>
-        <w:rPr>
-          <w:color w:val="000000"/>
-          <w:lang w:val="en-US"/>
-        </w:rPr>
-        <w:t xml:space="preserve"> and </w:t>
-      </w:r>
-      <w:r>
-        <w:rPr>
-          <w:color w:val="000000"/>
-          <w:lang w:val="en-US"/>
-        </w:rPr>
-        <w:t xml:space="preserve"> of  </w:t>
-      </w:r>
-      <w:r>
-        <w:rPr>
-          <w:color w:val="000000"/>
-          <w:lang w:val="en-US"/>
-        </w:rPr>
-        <w:t>Spanish proceeding</w:t>
-      </w:r>
-      <w:r>
-        <w:rPr>
-          <w:color w:val="000000"/>
-          <w:lang w:val="en-US"/>
-        </w:rPr>
-        <w:t>s</w:t>
-      </w:r>
-      <w:r>
-        <w:rPr>
-          <w:color w:val="000000"/>
-          <w:lang w:val="en-US"/>
-        </w:rPr>
-        <w:t xml:space="preserve"> </w:t>
-      </w:r>
-      <w:r>
-        <w:rPr>
-          <w:color w:val="000000"/>
-          <w:lang w:val="en-US"/>
-        </w:rPr>
-        <w:t xml:space="preserve">at </w:t>
-      </w:r>
-      <w:r>
-        <w:rPr>
-          <w:color w:val="000000"/>
-          <w:lang w:val="en-US"/>
-        </w:rPr>
-        <w:t xml:space="preserve">between 336–672 days </w:t>
-      </w:r>
-      <w:r>
-        <w:rPr>
-          <w:color w:val="000000"/>
-          <w:lang w:val="en-US"/>
-        </w:rPr>
-        <w:t>\cite{</w:t>
-      </w:r>
-      <w:r>
-        <w:rPr>
-          <w:color w:val="000000"/>
-          <w:lang w:val="en-US"/>
-        </w:rPr>
-        <w:t xml:space="preserve"> </w:t>
-      </w:r>
-      <w:proofErr w:type="spellStart"/>
-      <w:r>
-        <w:rPr>
-          <w:color w:val="000000"/>
-          <w:lang w:val="en-US"/>
-        </w:rPr>
-        <w:t>Staszkiewicz</w:t>
-      </w:r>
-      <w:r>
-        <w:rPr>
-          <w:color w:val="000000"/>
-          <w:lang w:val="en-US"/>
-        </w:rPr>
-        <w:t>2019</w:t>
-      </w:r>
-      <w:proofErr w:type="spellEnd"/>
-      <w:r>
-        <w:rPr>
-          <w:color w:val="000000"/>
-          <w:lang w:val="en-US"/>
-        </w:rPr>
-        <w:t>}</w:t>
+        <w:t xml:space="preserve"> (2013) who report</w:t>
+      </w:r>
+      <w:r>
+        <w:t xml:space="preserve"> mean duration in Spain is 427 days</w:t>
+      </w:r>
+      <w:r>
+        <w:t>.</w:t>
       </w:r>
       <w:r>
         <w:rPr>
@@ -5324,10 +5381,7 @@
         </w:rPr>
       </w:pPr>
       <w:r>
-        <w:t>T</w:t>
-      </w:r>
-      <w:r>
-        <w:t xml:space="preserve">he full caseload of 6195 insolvency proceedings initiated after the new law </w:t>
+        <w:t xml:space="preserve">The full caseload of 6195 insolvency proceedings initiated after the new law </w:t>
       </w:r>
       <w:proofErr w:type="spellStart"/>
       <w:r>
@@ -5341,10 +5395,7 @@
       </w:r>
       <w:proofErr w:type="spellEnd"/>
       <w:r>
-        <w:t xml:space="preserve"> effect from December 01, 2016</w:t>
-      </w:r>
-      <w:r>
-        <w:t xml:space="preserve"> is analysed. </w:t>
+        <w:t xml:space="preserve"> effect from December 01, 2016 is analysed. </w:t>
       </w:r>
       <w:r>
         <w:t>T</w:t>
@@ -5452,31 +5503,7 @@
         <w:rPr>
           <w:lang w:val="en-US"/>
         </w:rPr>
-        <w:t xml:space="preserve"> (2013) reported </w:t>
-      </w:r>
-      <w:r>
-        <w:rPr>
-          <w:lang w:val="en-US"/>
-        </w:rPr>
-        <w:t xml:space="preserve"> 90% of the companies in bankruptcy </w:t>
-      </w:r>
-      <w:r>
-        <w:rPr>
-          <w:lang w:val="en-US"/>
-        </w:rPr>
-        <w:t xml:space="preserve">in Spain </w:t>
-      </w:r>
-      <w:r>
-        <w:rPr>
-          <w:lang w:val="en-US"/>
-        </w:rPr>
-        <w:t>ended up in liquidation</w:t>
-      </w:r>
-      <w:r>
-        <w:rPr>
-          <w:lang w:val="en-US"/>
-        </w:rPr>
-        <w:t xml:space="preserve">. </w:t>
+        <w:t xml:space="preserve"> (2013) reported  90% of the companies in bankruptcy in Spain ended up in liquidation. </w:t>
       </w:r>
     </w:p>
     <w:p>

</xml_diff>